<commit_message>
added some dumb ideas i thought were good
</commit_message>
<xml_diff>
--- a/Discussion_blah_notes.docx
+++ b/Discussion_blah_notes.docx
@@ -4,48 +4,100 @@
   <w:body>
     <w:p>
       <w:r>
-        <w:t xml:space="preserve">Another thing to point out / regarding this model -- is the connection to sex difference in interference strength. Our results of conserved within strain raw IFD lengths - yet when the IFDs are controlled for total SC length, we observed sexual dimorphism with males having longer </w:t>
-      </w:r>
-      <w:proofErr w:type="spellStart"/>
-      <w:r>
-        <w:t>IFD^normalized</w:t>
-      </w:r>
-      <w:proofErr w:type="spellEnd"/>
-      <w:r>
-        <w:t>^ (stronger interference), mirror those observed in [@petkov2007].</w:t>
-      </w:r>
-    </w:p>
-    <w:p>
-      <w:r>
-        <w:t xml:space="preserve">The model / explanation proposed in that paper is that </w:t>
-      </w:r>
-      <w:proofErr w:type="gramStart"/>
-      <w:r>
-        <w:t>The</w:t>
-      </w:r>
-      <w:proofErr w:type="gramEnd"/>
-      <w:r>
-        <w:t xml:space="preserve"> chromatin structure which has longer loops (and shorter axis) will have more DNA bps folded / sequestered into the DNA loops. Thus the strength of interference will be stronger because with each step (count) along the 2D axis, more bases pairs are being skipped above the axis. These findings point out two things, </w:t>
-      </w:r>
-      <w:proofErr w:type="gramStart"/>
-      <w:r>
-        <w:t>This</w:t>
-      </w:r>
-      <w:proofErr w:type="gramEnd"/>
-      <w:r>
-        <w:t xml:space="preserve"> part of heterochiasmy generates testable prediction: First, the interference strength measured in chromosome axis units (or SC) is generally conserved between sexes. Second the sex with longer axis and shorter loops will have weaker interference compared to the other sex. Or conversely, the sex with stronger linkage map based interference would have chromatin organization with shorter axis compared to the other sex. There is a plethora of data of sexual dimorphism in linkage map based interference strength indicating sexual dimorphism, but comparative cytological data is lacking (difference in </w:t>
-      </w:r>
-      <w:proofErr w:type="spellStart"/>
-      <w:r>
-        <w:t>perparness</w:t>
-      </w:r>
-      <w:proofErr w:type="spellEnd"/>
-      <w:r>
-        <w:t xml:space="preserve"> of some sexes and complications due to identification of specific chromosomes between cells.)</w:t>
+        <w:t>We also hypothesize that the sex differences in chromatin structure are closely connected to sex differences  in the interference strength and our results mirror those in [@petkov2007] and follow the prediction that shorter-loop will have stronger interference.</w:t>
+      </w:r>
+    </w:p>
+    <w:p/>
+    <w:p>
+      <w:r>
+        <w:t xml:space="preserve">According to the tethered loop model of DSB formation (cite </w:t>
+      </w:r>
+      <w:proofErr w:type="spellStart"/>
+      <w:r>
+        <w:t>schmenti</w:t>
+      </w:r>
+      <w:proofErr w:type="spellEnd"/>
+      <w:r>
+        <w:t xml:space="preserve">?), the 'real estate' for COs are the chromatin / DNA loops, the density of </w:t>
+      </w:r>
+      <w:proofErr w:type="spellStart"/>
+      <w:r>
+        <w:t>whch</w:t>
+      </w:r>
+      <w:proofErr w:type="spellEnd"/>
+      <w:r>
+        <w:t xml:space="preserve"> is conserved in the axis and loop formation (later the SC </w:t>
+      </w:r>
+      <w:proofErr w:type="spellStart"/>
+      <w:r>
+        <w:t>str</w:t>
+      </w:r>
+      <w:proofErr w:type="spellEnd"/>
+      <w:r>
+        <w:t xml:space="preserve">), so the number of loops is </w:t>
+      </w:r>
+      <w:proofErr w:type="spellStart"/>
+      <w:r>
+        <w:t>equvilent</w:t>
+      </w:r>
+      <w:proofErr w:type="spellEnd"/>
+      <w:r>
+        <w:t xml:space="preserve"> to the length of the axis. **The chromosomes are converted to a 2D space (the axis length of a given chromosome is the limited factor for total CO number</w:t>
+      </w:r>
+      <w:proofErr w:type="gramStart"/>
+      <w:r>
+        <w:t>)*</w:t>
+      </w:r>
+      <w:proofErr w:type="gramEnd"/>
+      <w:r>
+        <w:t>*.  Only one of the models COM aligns with our observed results for sexual dimorphism for axis length. **COM** predicts that axis length will be larger in oocytes due to the larger volume.</w:t>
       </w:r>
       <w:bookmarkStart w:id="0" w:name="_GoBack"/>
       <w:bookmarkEnd w:id="0"/>
     </w:p>
+    <w:p/>
+    <w:p>
+      <w:r>
+        <w:t xml:space="preserve">Another thing to point out / regarding this model -- is the connection to sex difference in interference strength. Our results of conserved within strain raw IFD lengths - yet when the IFDs are controlled for total SC length, we observed sexual dimorphism with males having longer </w:t>
+      </w:r>
+      <w:proofErr w:type="spellStart"/>
+      <w:r>
+        <w:t>IFD^normalized</w:t>
+      </w:r>
+      <w:proofErr w:type="spellEnd"/>
+      <w:r>
+        <w:t>^ (stronger interference), mirror those observed in [@petkov2007].</w:t>
+      </w:r>
+    </w:p>
+    <w:p>
+      <w:r>
+        <w:t xml:space="preserve">The model / explanation proposed in that paper is that </w:t>
+      </w:r>
+      <w:proofErr w:type="gramStart"/>
+      <w:r>
+        <w:t>The</w:t>
+      </w:r>
+      <w:proofErr w:type="gramEnd"/>
+      <w:r>
+        <w:t xml:space="preserve"> chromatin structure which has longer loops (and shorter axis) will have more DNA bps folded / sequestered into the DNA loops. Thus the strength of interference will be stronger because with each step (count) along the 2D axis, more bases pairs are being skipped above the axis. These findings point out two things, </w:t>
+      </w:r>
+      <w:proofErr w:type="gramStart"/>
+      <w:r>
+        <w:t>This</w:t>
+      </w:r>
+      <w:proofErr w:type="gramEnd"/>
+      <w:r>
+        <w:t xml:space="preserve"> part of heterochiasmy generates testable prediction: First, the interference strength measured in chromosome axis units (or SC) is generally conserved between sexes. Second the sex with longer axis and shorter loops will have weaker interference compared to the other sex. Or conversely, the sex with stronger linkage map based interference would have chromatin organization with shorter axis compared to the other sex. There is a plethora of data of sexual dimorphism in linkage map based interference strength indicating sexual dimorphism, but comparative cytological data is lacking (difference in </w:t>
+      </w:r>
+      <w:proofErr w:type="spellStart"/>
+      <w:r>
+        <w:t>perparness</w:t>
+      </w:r>
+      <w:proofErr w:type="spellEnd"/>
+      <w:r>
+        <w:t xml:space="preserve"> of some sexes and complications due to identification of specific chromosomes between cells.)</w:t>
+      </w:r>
+    </w:p>
     <w:p>
       <w:r>
         <w:t>## The CONTEXT of MEIOSIS</w:t>
@@ -385,6 +437,7 @@
     </w:p>
     <w:p>
       <w:r>
+        <w:lastRenderedPageBreak/>
         <w:t>Spindle / SAC model: The number and placement o</w:t>
       </w:r>
       <w:r>
@@ -395,8 +448,6 @@
       </w:r>
       <w:r>
         <w:softHyphen/>
-      </w:r>
-      <w:r>
         <w:t xml:space="preserve">f crossovers changes the resulting amount of sister </w:t>
       </w:r>
       <w:proofErr w:type="spellStart"/>
@@ -427,7 +478,6 @@
     <w:p/>
     <w:p>
       <w:r>
-        <w:lastRenderedPageBreak/>
         <w:t>&lt;5. Model prediction</w:t>
       </w:r>
     </w:p>
@@ -555,6 +605,7 @@
     <w:p/>
     <w:p>
       <w:r>
+        <w:lastRenderedPageBreak/>
         <w:t xml:space="preserve">&lt;Some of the traits related to faster male evolution -- distinguish in which models can </w:t>
       </w:r>
       <w:proofErr w:type="spellStart"/>
@@ -638,41 +689,142 @@
     <w:p/>
     <w:p>
       <w:r>
+        <w:t xml:space="preserve">Our results show that the ratios of </w:t>
+      </w:r>
+      <w:proofErr w:type="gramStart"/>
+      <w:r>
+        <w:t>DSB :</w:t>
+      </w:r>
+      <w:proofErr w:type="gramEnd"/>
+      <w:r>
+        <w:t xml:space="preserve"> CO </w:t>
+      </w:r>
+    </w:p>
+    <w:p>
+      <w:r>
+        <w:t>**range from X to X which is similar to those presented in [@baier2014] (which report X to X) **</w:t>
+      </w:r>
+    </w:p>
+    <w:p/>
+    <w:p>
+      <w:r>
+        <w:t>These conserved ratios suggest that the increase in DSB numbers are accompanied by proportional increase in crossovers.</w:t>
+      </w:r>
+    </w:p>
+    <w:p/>
+    <w:p>
+      <w:r>
+        <w:t>This shifts support away from evolution at the CO</w:t>
+      </w:r>
+      <w:proofErr w:type="gramStart"/>
+      <w:r>
+        <w:t>:NCO</w:t>
+      </w:r>
+      <w:proofErr w:type="gramEnd"/>
+      <w:r>
+        <w:t xml:space="preserve"> decision to an earlier prophase stage such as when the chromatin compaction is set up. **increase in DSBs is driven by the number of DNA loops** and due to the inverse relationship of loop and chromatin axis length, this would result in longer </w:t>
+      </w:r>
+      <w:proofErr w:type="spellStart"/>
+      <w:r>
+        <w:t>sc</w:t>
+      </w:r>
+      <w:proofErr w:type="spellEnd"/>
+      <w:r>
+        <w:t xml:space="preserve"> lengths (which reflect the underlying chromatin axis length).&gt;</w:t>
+      </w:r>
+    </w:p>
+    <w:p/>
+    <w:p/>
+    <w:p>
+      <w:r>
+        <w:t>&lt;</w:t>
+      </w:r>
+      <w:proofErr w:type="spellStart"/>
+      <w:r>
+        <w:t>Petkov</w:t>
+      </w:r>
+      <w:proofErr w:type="spellEnd"/>
+      <w:r>
+        <w:t xml:space="preserve"> paper -- states that the sexual dimorphism for interference strength is due to the chromatin structure (meiotic chromosome organization) with the increased interference strength in males being due to longer chromatin loop lengths.</w:t>
+      </w:r>
+    </w:p>
+    <w:p/>
+    <w:p>
+      <w:proofErr w:type="gramStart"/>
+      <w:r>
+        <w:t>same</w:t>
+      </w:r>
+      <w:proofErr w:type="gramEnd"/>
+      <w:r>
+        <w:t xml:space="preserve"> pattern in humans (</w:t>
+      </w:r>
+      <w:proofErr w:type="spellStart"/>
+      <w:r>
+        <w:t>Gruhn</w:t>
+      </w:r>
+      <w:proofErr w:type="spellEnd"/>
+      <w:r>
+        <w:t xml:space="preserve"> et al 2013)</w:t>
+      </w:r>
+    </w:p>
+    <w:p>
+      <w:r>
+        <w:t xml:space="preserve">  (</w:t>
+      </w:r>
+      <w:proofErr w:type="gramStart"/>
+      <w:r>
+        <w:t>exceptions</w:t>
+      </w:r>
+      <w:proofErr w:type="gramEnd"/>
+      <w:r>
+        <w:t xml:space="preserve">, birds (fish?) plants?) -- examining this is hard due to chromosome size </w:t>
+      </w:r>
+      <w:proofErr w:type="spellStart"/>
+      <w:r>
+        <w:t>effecs</w:t>
+      </w:r>
+      <w:proofErr w:type="spellEnd"/>
+    </w:p>
+    <w:p>
+      <w:r>
+        <w:t xml:space="preserve">  - This also assumes that the DNA loop sizes have uniform size along and between chromosomes</w:t>
+      </w:r>
+    </w:p>
+    <w:p/>
+    <w:p>
+      <w:r>
+        <w:t>2. Short axis / longer DNA loops will have stronger interference</w:t>
+      </w:r>
+    </w:p>
+    <w:p>
+      <w:r>
         <w:lastRenderedPageBreak/>
-        <w:t xml:space="preserve">Our results show that the ratios of </w:t>
-      </w:r>
-      <w:proofErr w:type="gramStart"/>
-      <w:r>
-        <w:t>DSB :</w:t>
-      </w:r>
-      <w:proofErr w:type="gramEnd"/>
-      <w:r>
-        <w:t xml:space="preserve"> CO </w:t>
-      </w:r>
-    </w:p>
-    <w:p>
-      <w:r>
-        <w:t>**range from X to X which is similar to those presented in [@baier2014] (which report X to X) **</w:t>
-      </w:r>
-    </w:p>
-    <w:p/>
-    <w:p>
-      <w:r>
-        <w:t>These conserved ratios suggest that the increase in DSB numbers are accompanied by proportional increase in crossovers.</w:t>
-      </w:r>
-    </w:p>
-    <w:p/>
-    <w:p>
-      <w:r>
-        <w:t>This shifts support away from evolution at the CO</w:t>
-      </w:r>
-      <w:proofErr w:type="gramStart"/>
-      <w:r>
-        <w:t>:NCO</w:t>
-      </w:r>
-      <w:proofErr w:type="gramEnd"/>
-      <w:r>
-        <w:t xml:space="preserve"> decision to an earlier prophase stage such as when the chromatin compaction is set up. **increase in DSBs is driven by the number of DNA loops** and due to the inverse relationship of loop and chromatin axis length, this would result in longer </w:t>
+        <w:t>This prediction combines the findings of chromatin compaction and interference differences which are intertwined by the transmission of interference along the chromosome axis and the inverse relationship chromatin compaction (axis length and DNA loop sizes).</w:t>
+      </w:r>
+    </w:p>
+    <w:p>
+      <w:r>
+        <w:t>In physical units (micron) the counting model fits interference well to the 2D linear space of the axis these measures of interference are conserved across sexes in mouse. This is because the counting units are the BASES of DNA loops which is conserved along the 2D length of chromatin axis. When this space is transformed to account for all of the DNA base pairs which are sequestered into the DNA loops above the axis, the strength of interference will vary depending the on underlying chromatin structure.&gt;</w:t>
+      </w:r>
+    </w:p>
+    <w:p/>
+    <w:p>
+      <w:r>
+        <w:t>&lt;We focused on the largest axis of variation, the faster evolution of genome wide recombination rates in males. One of our primary objectives was to identify other traits which correlate (could explain the increase).&gt;</w:t>
+      </w:r>
+    </w:p>
+    <w:p/>
+    <w:p>
+      <w:r>
+        <w:t>&lt;</w:t>
+      </w:r>
+      <w:proofErr w:type="spellStart"/>
+      <w:r>
+        <w:t>Baier</w:t>
+      </w:r>
+      <w:proofErr w:type="spellEnd"/>
+      <w:r>
+        <w:t xml:space="preserve"> et al found significant differences in </w:t>
       </w:r>
       <w:proofErr w:type="spellStart"/>
       <w:r>
@@ -680,210 +832,233 @@
       </w:r>
       <w:proofErr w:type="spellEnd"/>
       <w:r>
-        <w:t xml:space="preserve"> lengths (which reflect the underlying chromatin axis length).&gt;</w:t>
-      </w:r>
-    </w:p>
-    <w:p/>
-    <w:p/>
-    <w:p>
-      <w:r>
-        <w:t>&lt;</w:t>
-      </w:r>
-      <w:proofErr w:type="spellStart"/>
-      <w:r>
-        <w:t>Petkov</w:t>
-      </w:r>
-      <w:proofErr w:type="spellEnd"/>
-      <w:r>
-        <w:t xml:space="preserve"> paper -- states that the sexual dimorphism for interference strength is due to the chromatin structure (meiotic chromosome organization) with the increased interference strength in males being due to longer chromatin loop lengths.</w:t>
-      </w:r>
-    </w:p>
-    <w:p/>
-    <w:p>
-      <w:proofErr w:type="gramStart"/>
-      <w:r>
-        <w:t>same</w:t>
-      </w:r>
-      <w:proofErr w:type="gramEnd"/>
-      <w:r>
-        <w:t xml:space="preserve"> pattern in humans (</w:t>
-      </w:r>
-      <w:proofErr w:type="spellStart"/>
-      <w:r>
-        <w:t>Gruhn</w:t>
-      </w:r>
-      <w:proofErr w:type="spellEnd"/>
-      <w:r>
-        <w:t xml:space="preserve"> et al 2013)</w:t>
-      </w:r>
-    </w:p>
-    <w:p>
-      <w:r>
-        <w:t xml:space="preserve">  (</w:t>
-      </w:r>
-      <w:proofErr w:type="gramStart"/>
-      <w:r>
-        <w:t>exceptions</w:t>
-      </w:r>
-      <w:proofErr w:type="gramEnd"/>
-      <w:r>
-        <w:t xml:space="preserve">, birds (fish?) plants?) -- examining this is hard due to chromosome size </w:t>
-      </w:r>
-      <w:proofErr w:type="spellStart"/>
-      <w:r>
-        <w:t>effecs</w:t>
-      </w:r>
-      <w:proofErr w:type="spellEnd"/>
-    </w:p>
-    <w:p>
-      <w:r>
-        <w:t xml:space="preserve">  - This also assumes that the DNA loop sizes have uniform size along and between chromosomes</w:t>
-      </w:r>
-    </w:p>
-    <w:p/>
-    <w:p>
-      <w:r>
-        <w:t>2. Short axis / longer DNA loops will have stronger interference</w:t>
-      </w:r>
-    </w:p>
-    <w:p>
-      <w:r>
-        <w:t>This prediction combines the findings of chromatin compaction and interference differences which are intertwined by the transmission of interference along the chromosome axis and the inverse relationship chromatin compaction (axis length and DNA loop sizes).</w:t>
-      </w:r>
-    </w:p>
-    <w:p>
-      <w:r>
-        <w:t>In physical units (micron) the counting model fits interference well to the 2D linear space of the axis these measures of interference are conserved across sexes in mouse. This is because the counting units are the BASES of DNA loops which is conserved along the 2D length of chromatin axis. When this space is transformed to account for all of the DNA base pairs which are sequestered into the DNA loops above the axis, the strength of interference will vary depending the on underlying chromatin structure.&gt;</w:t>
-      </w:r>
-    </w:p>
-    <w:p/>
-    <w:p>
-      <w:r>
-        <w:t>&lt;We focused on the largest axis of variation, the faster evolution of genome wide recombination rates in males. One of our primary objectives was to identify other traits which correlate (could explain the increase).&gt;</w:t>
-      </w:r>
-    </w:p>
-    <w:p/>
-    <w:p>
+        <w:t xml:space="preserve"> </w:t>
+      </w:r>
+      <w:proofErr w:type="spellStart"/>
+      <w:r>
+        <w:t>legnths</w:t>
+      </w:r>
+      <w:proofErr w:type="spellEnd"/>
+      <w:r>
+        <w:t xml:space="preserve"> for </w:t>
+      </w:r>
+    </w:p>
+    <w:p>
+      <w:r>
+        <w:t>The tests in our study - show moderate to low significance in the differences in SC lengths. (</w:t>
+      </w:r>
+      <w:proofErr w:type="gramStart"/>
+      <w:r>
+        <w:t>this</w:t>
+      </w:r>
+      <w:proofErr w:type="gramEnd"/>
+      <w:r>
+        <w:t xml:space="preserve"> is because we have more noise-can't distinguish individual chromosomes)</w:t>
+      </w:r>
+    </w:p>
+    <w:p/>
+    <w:p/>
+    <w:p>
+      <w:proofErr w:type="gramStart"/>
+      <w:r>
+        <w:t>a</w:t>
+      </w:r>
+      <w:proofErr w:type="gramEnd"/>
+      <w:r>
+        <w:t xml:space="preserve"> study of in house mouse -- using different markers for DSBs and intermediates (markers for the recombination pathway (from DSB to mature crossover))</w:t>
+      </w:r>
+    </w:p>
+    <w:p>
+      <w:r>
+        <w:t xml:space="preserve">-different DSB marks, distinct inbred strains two classical lab strains and a wild derived strain from </w:t>
+      </w:r>
+      <w:proofErr w:type="spellStart"/>
+      <w:r>
+        <w:t>castenus</w:t>
+      </w:r>
+      <w:proofErr w:type="spellEnd"/>
+      <w:r>
+        <w:t>, used FISH for chromosome specific measures</w:t>
+      </w:r>
+    </w:p>
+    <w:p/>
+    <w:p>
+      <w:proofErr w:type="gramStart"/>
+      <w:r>
+        <w:t>our</w:t>
+      </w:r>
+      <w:proofErr w:type="gramEnd"/>
+      <w:r>
+        <w:t xml:space="preserve"> results are similar in several ways</w:t>
+      </w:r>
+    </w:p>
+    <w:p>
+      <w:r>
+        <w:t xml:space="preserve">- </w:t>
+      </w:r>
+      <w:proofErr w:type="gramStart"/>
+      <w:r>
+        <w:t>correlation</w:t>
+      </w:r>
+      <w:proofErr w:type="gramEnd"/>
+      <w:r>
+        <w:t xml:space="preserve"> of final MLH1 and DBS counts, SC </w:t>
+      </w:r>
+      <w:proofErr w:type="spellStart"/>
+      <w:r>
+        <w:t>measues</w:t>
+      </w:r>
+      <w:proofErr w:type="spellEnd"/>
+      <w:r>
+        <w:t xml:space="preserve"> correlate with the DSB number (even </w:t>
+      </w:r>
+      <w:proofErr w:type="spellStart"/>
+      <w:r>
+        <w:t>tho</w:t>
+      </w:r>
+      <w:proofErr w:type="spellEnd"/>
+      <w:r>
+        <w:t xml:space="preserve"> the </w:t>
+      </w:r>
+      <w:proofErr w:type="spellStart"/>
+      <w:r>
+        <w:t>differnces</w:t>
+      </w:r>
+      <w:proofErr w:type="spellEnd"/>
+      <w:r>
+        <w:t xml:space="preserve"> we observe in our study are -- slight / less significant -- we attribute that to chromosome specific noise )&gt;</w:t>
+      </w:r>
+    </w:p>
+    <w:p/>
+    <w:p/>
+    <w:p>
+      <w:r>
+        <w:t xml:space="preserve">&lt;We can't distinguish if this is 3 independent instances of evolution in </w:t>
+      </w:r>
+      <w:proofErr w:type="spellStart"/>
+      <w:r>
+        <w:t>gwRR</w:t>
+      </w:r>
+      <w:proofErr w:type="spellEnd"/>
+      <w:r>
+        <w:t xml:space="preserve"> OR if the patterns are due to shared standing variation, incomplete lineage sorting, but these points are for describing the general patterns.&gt;</w:t>
+      </w:r>
+    </w:p>
+    <w:p>
+      <w:r>
+        <w:t xml:space="preserve">&lt;extends the </w:t>
+      </w:r>
+      <w:proofErr w:type="spellStart"/>
+      <w:r>
+        <w:t>lenomand</w:t>
+      </w:r>
+      <w:proofErr w:type="spellEnd"/>
+      <w:r>
+        <w:t xml:space="preserve"> focusing on two conditions. </w:t>
+      </w:r>
+      <w:proofErr w:type="gramStart"/>
+      <w:r>
+        <w:t>first</w:t>
+      </w:r>
+      <w:proofErr w:type="gramEnd"/>
+      <w:r>
+        <w:t xml:space="preserve"> that the </w:t>
+      </w:r>
+      <w:proofErr w:type="spellStart"/>
+      <w:r>
+        <w:t>stength</w:t>
+      </w:r>
+      <w:proofErr w:type="spellEnd"/>
+      <w:r>
+        <w:t xml:space="preserve"> of </w:t>
+      </w:r>
+      <w:proofErr w:type="spellStart"/>
+      <w:r>
+        <w:t>epistatsis</w:t>
+      </w:r>
+      <w:proofErr w:type="spellEnd"/>
+      <w:r>
+        <w:t xml:space="preserve"> in </w:t>
+      </w:r>
+      <w:proofErr w:type="spellStart"/>
+      <w:r>
+        <w:t>dependant</w:t>
+      </w:r>
+      <w:proofErr w:type="spellEnd"/>
+      <w:r>
+        <w:t xml:space="preserve"> on the cis or trans nature. </w:t>
+      </w:r>
+      <w:proofErr w:type="gramStart"/>
+      <w:r>
+        <w:t>the</w:t>
+      </w:r>
+      <w:proofErr w:type="gramEnd"/>
+      <w:r>
+        <w:t xml:space="preserve"> authors note that this would apply to gene </w:t>
+      </w:r>
+      <w:proofErr w:type="spellStart"/>
+      <w:r>
+        <w:t>archtechture</w:t>
+      </w:r>
+      <w:proofErr w:type="spellEnd"/>
+      <w:r>
+        <w:t xml:space="preserve"> (and increase with in cis ) -- where the </w:t>
+      </w:r>
+      <w:proofErr w:type="spellStart"/>
+      <w:r>
+        <w:t>regulatroy</w:t>
+      </w:r>
+      <w:proofErr w:type="spellEnd"/>
+      <w:r>
+        <w:t xml:space="preserve"> region and coding region of a gene evolve (together).  </w:t>
+      </w:r>
+      <w:proofErr w:type="gramStart"/>
+      <w:r>
+        <w:t>second</w:t>
+      </w:r>
+      <w:proofErr w:type="gramEnd"/>
+      <w:r>
+        <w:t xml:space="preserve"> that the </w:t>
+      </w:r>
       <w:r>
         <w:lastRenderedPageBreak/>
-        <w:t>&lt;</w:t>
-      </w:r>
-      <w:proofErr w:type="spellStart"/>
-      <w:r>
-        <w:t>Baier</w:t>
-      </w:r>
-      <w:proofErr w:type="spellEnd"/>
-      <w:r>
-        <w:t xml:space="preserve"> et al found significant differences in </w:t>
-      </w:r>
-      <w:proofErr w:type="spellStart"/>
-      <w:r>
-        <w:t>sc</w:t>
-      </w:r>
-      <w:proofErr w:type="spellEnd"/>
-      <w:r>
-        <w:t xml:space="preserve"> </w:t>
-      </w:r>
-      <w:proofErr w:type="spellStart"/>
-      <w:r>
-        <w:t>legnths</w:t>
-      </w:r>
-      <w:proofErr w:type="spellEnd"/>
-      <w:r>
-        <w:t xml:space="preserve"> for </w:t>
-      </w:r>
-    </w:p>
-    <w:p>
-      <w:r>
-        <w:t>The tests in our study - show moderate to low significance in the differences in SC lengths. (</w:t>
-      </w:r>
-      <w:proofErr w:type="gramStart"/>
-      <w:r>
-        <w:t>this</w:t>
-      </w:r>
-      <w:proofErr w:type="gramEnd"/>
-      <w:r>
-        <w:t xml:space="preserve"> is because we have more noise-can't distinguish individual chromosomes)</w:t>
-      </w:r>
-    </w:p>
-    <w:p/>
-    <w:p/>
-    <w:p>
-      <w:proofErr w:type="gramStart"/>
-      <w:r>
-        <w:t>a</w:t>
-      </w:r>
-      <w:proofErr w:type="gramEnd"/>
-      <w:r>
-        <w:t xml:space="preserve"> study of in house mouse -- using different markers for DSBs and intermediates (markers for the recombination pathway (from DSB to mature crossover))</w:t>
-      </w:r>
-    </w:p>
-    <w:p>
-      <w:r>
-        <w:t xml:space="preserve">-different DSB marks, distinct inbred strains two classical lab strains and a wild derived strain from </w:t>
-      </w:r>
-      <w:proofErr w:type="spellStart"/>
-      <w:r>
-        <w:t>castenus</w:t>
-      </w:r>
-      <w:proofErr w:type="spellEnd"/>
-      <w:r>
-        <w:t>, used FISH for chromosome specific measures</w:t>
-      </w:r>
-    </w:p>
-    <w:p/>
-    <w:p>
-      <w:proofErr w:type="gramStart"/>
-      <w:r>
-        <w:t>our</w:t>
-      </w:r>
-      <w:proofErr w:type="gramEnd"/>
-      <w:r>
-        <w:t xml:space="preserve"> results are similar in several ways</w:t>
-      </w:r>
-    </w:p>
-    <w:p>
-      <w:r>
-        <w:t xml:space="preserve">- </w:t>
-      </w:r>
-      <w:proofErr w:type="gramStart"/>
-      <w:r>
-        <w:t>correlation</w:t>
-      </w:r>
-      <w:proofErr w:type="gramEnd"/>
-      <w:r>
-        <w:t xml:space="preserve"> of final MLH1 and DBS counts, SC </w:t>
-      </w:r>
-      <w:proofErr w:type="spellStart"/>
-      <w:r>
-        <w:t>measues</w:t>
-      </w:r>
-      <w:proofErr w:type="spellEnd"/>
-      <w:r>
-        <w:t xml:space="preserve"> correlate with the DSB number (even </w:t>
-      </w:r>
-      <w:proofErr w:type="spellStart"/>
-      <w:r>
-        <w:t>tho</w:t>
-      </w:r>
-      <w:proofErr w:type="spellEnd"/>
-      <w:r>
-        <w:t xml:space="preserve"> the </w:t>
-      </w:r>
-      <w:proofErr w:type="spellStart"/>
-      <w:r>
-        <w:t>differnces</w:t>
-      </w:r>
-      <w:proofErr w:type="spellEnd"/>
-      <w:r>
-        <w:t xml:space="preserve"> we observe in our study are -- slight / less significant -- we attribute that to chromosome specific noise )&gt;</w:t>
-      </w:r>
-    </w:p>
-    <w:p/>
-    <w:p/>
-    <w:p>
-      <w:r>
-        <w:t xml:space="preserve">&lt;We can't distinguish if this is 3 independent instances of evolution in </w:t>
+        <w:t xml:space="preserve">relative interference strengths </w:t>
+      </w:r>
+      <w:proofErr w:type="spellStart"/>
+      <w:r>
+        <w:t>differnt</w:t>
+      </w:r>
+      <w:proofErr w:type="spellEnd"/>
+      <w:r>
+        <w:t xml:space="preserve"> between male and female.  This can apply to (genes acting in sexual antagonism) or can be mediated via imprinted genes. </w:t>
+      </w:r>
+    </w:p>
+    <w:p>
+      <w:proofErr w:type="gramStart"/>
+      <w:r>
+        <w:t>originally</w:t>
+      </w:r>
+      <w:proofErr w:type="gramEnd"/>
+      <w:r>
+        <w:t xml:space="preserve"> proposed/outlined by </w:t>
+      </w:r>
+      <w:proofErr w:type="spellStart"/>
+      <w:r>
+        <w:t>Trivers</w:t>
+      </w:r>
+      <w:proofErr w:type="spellEnd"/>
+      <w:r>
+        <w:t xml:space="preserve"> [] and refined /formalized in [@lenormand2003]. This model describes a system where gametes are competing or selection is acting in the haploid stage to cause difference in genome wide recombination rates between males and females. This is a modifier model of three loci, where the recombination rate between two loci is determined by a third locus (or modifier)&gt;</w:t>
+      </w:r>
+    </w:p>
+    <w:p>
+      <w:r>
+        <w:t>&lt;2.  Review the assumptions for measuring CO interference in different ways.</w:t>
+      </w:r>
+    </w:p>
+    <w:p>
+      <w:r>
+        <w:t xml:space="preserve">The logical model: Crossover interference is a mechanism of suppressing crossovers, negative relationship between interference strength and </w:t>
       </w:r>
       <w:proofErr w:type="spellStart"/>
       <w:r>
@@ -891,127 +1066,6 @@
       </w:r>
       <w:proofErr w:type="spellEnd"/>
       <w:r>
-        <w:t xml:space="preserve"> OR if the patterns are due to shared standing variation, incomplete lineage sorting, but these points are for describing the general patterns.&gt;</w:t>
-      </w:r>
-    </w:p>
-    <w:p>
-      <w:r>
-        <w:t xml:space="preserve">&lt;extends the </w:t>
-      </w:r>
-      <w:proofErr w:type="spellStart"/>
-      <w:r>
-        <w:t>lenomand</w:t>
-      </w:r>
-      <w:proofErr w:type="spellEnd"/>
-      <w:r>
-        <w:t xml:space="preserve"> focusing on two conditions. </w:t>
-      </w:r>
-      <w:proofErr w:type="gramStart"/>
-      <w:r>
-        <w:t>first</w:t>
-      </w:r>
-      <w:proofErr w:type="gramEnd"/>
-      <w:r>
-        <w:t xml:space="preserve"> that the </w:t>
-      </w:r>
-      <w:proofErr w:type="spellStart"/>
-      <w:r>
-        <w:t>stength</w:t>
-      </w:r>
-      <w:proofErr w:type="spellEnd"/>
-      <w:r>
-        <w:t xml:space="preserve"> of </w:t>
-      </w:r>
-      <w:proofErr w:type="spellStart"/>
-      <w:r>
-        <w:t>epistatsis</w:t>
-      </w:r>
-      <w:proofErr w:type="spellEnd"/>
-      <w:r>
-        <w:t xml:space="preserve"> in </w:t>
-      </w:r>
-      <w:proofErr w:type="spellStart"/>
-      <w:r>
-        <w:t>dependant</w:t>
-      </w:r>
-      <w:proofErr w:type="spellEnd"/>
-      <w:r>
-        <w:t xml:space="preserve"> on the cis or trans nature. </w:t>
-      </w:r>
-      <w:proofErr w:type="gramStart"/>
-      <w:r>
-        <w:t>the</w:t>
-      </w:r>
-      <w:proofErr w:type="gramEnd"/>
-      <w:r>
-        <w:t xml:space="preserve"> authors note that this would apply to gene </w:t>
-      </w:r>
-      <w:proofErr w:type="spellStart"/>
-      <w:r>
-        <w:t>archtechture</w:t>
-      </w:r>
-      <w:proofErr w:type="spellEnd"/>
-      <w:r>
-        <w:t xml:space="preserve"> (and increase with in cis ) -- where the </w:t>
-      </w:r>
-      <w:proofErr w:type="spellStart"/>
-      <w:r>
-        <w:t>regulatroy</w:t>
-      </w:r>
-      <w:proofErr w:type="spellEnd"/>
-      <w:r>
-        <w:t xml:space="preserve"> region and coding region of a gene evolve (together).  </w:t>
-      </w:r>
-      <w:proofErr w:type="gramStart"/>
-      <w:r>
-        <w:t>second</w:t>
-      </w:r>
-      <w:proofErr w:type="gramEnd"/>
-      <w:r>
-        <w:t xml:space="preserve"> that the relative interference strengths </w:t>
-      </w:r>
-      <w:proofErr w:type="spellStart"/>
-      <w:r>
-        <w:t>differnt</w:t>
-      </w:r>
-      <w:proofErr w:type="spellEnd"/>
-      <w:r>
-        <w:t xml:space="preserve"> between male and female.  This can apply to (genes acting in sexual antagonism) or can be mediated via imprinted genes. </w:t>
-      </w:r>
-    </w:p>
-    <w:p>
-      <w:proofErr w:type="gramStart"/>
-      <w:r>
-        <w:t>originally</w:t>
-      </w:r>
-      <w:proofErr w:type="gramEnd"/>
-      <w:r>
-        <w:t xml:space="preserve"> proposed/outlined by </w:t>
-      </w:r>
-      <w:proofErr w:type="spellStart"/>
-      <w:r>
-        <w:t>Trivers</w:t>
-      </w:r>
-      <w:proofErr w:type="spellEnd"/>
-      <w:r>
-        <w:t xml:space="preserve"> [] and refined /formalized in [@lenormand2003]. This model describes a system where gametes are competing or selection is acting in the haploid stage to cause difference in genome wide recombination rates between males and females. This is a modifier model of three loci, where the recombination rate between two loci is determined by a third locus (or modifier)&gt;</w:t>
-      </w:r>
-    </w:p>
-    <w:p>
-      <w:r>
-        <w:t>&lt;2.  Review the assumptions for measuring CO interference in different ways.</w:t>
-      </w:r>
-    </w:p>
-    <w:p>
-      <w:r>
-        <w:t xml:space="preserve">The logical model: Crossover interference is a mechanism of suppressing crossovers, negative relationship between interference strength and </w:t>
-      </w:r>
-      <w:proofErr w:type="spellStart"/>
-      <w:r>
-        <w:t>gwRR</w:t>
-      </w:r>
-      <w:proofErr w:type="spellEnd"/>
-      <w:r>
         <w:t>. More crossovers can fit along the chromosomes and results in more crossovers overall.</w:t>
       </w:r>
     </w:p>
@@ -1048,7 +1102,6 @@
     </w:p>
     <w:p>
       <w:r>
-        <w:lastRenderedPageBreak/>
         <w:t>Caveats</w:t>
       </w:r>
       <w:proofErr w:type="gramStart"/>
@@ -1524,6 +1577,12 @@
     <w:semiHidden/>
     <w:unhideWhenUsed/>
   </w:style>
+  <w:style w:type="numbering" w:customStyle="1" w:styleId="ListNo0">
+    <w:name w:val="List No"/>
+    <w:uiPriority w:val="99"/>
+    <w:semiHidden/>
+    <w:unhideWhenUsed/>
+  </w:style>
 </w:styles>
 </file>
 

</xml_diff>